<commit_message>
38 pages 3 str, revised
</commit_message>
<xml_diff>
--- a/Trade.docx
+++ b/Trade.docx
@@ -5583,7 +5583,7 @@
           <w:sz w:val="28"/>
           <w:szCs w:val="28"/>
         </w:rPr>
-        <w:t>Есть целый вид стратегий, которые применяются для долгосрочной   торговли. Условно долгосрочной торговлей можно считать  торговлю с средним удержанием позиции от одной недели и выше.</w:t>
+        <w:t>Есть целый вид стратегий, которые применяются для долгосрочной   торговли. Условно долгосрочной торговлей можно считать  торговлю</w:t>
       </w:r>
       <w:r>
         <w:rPr>
@@ -5599,7 +5599,63 @@
           <w:sz w:val="28"/>
           <w:szCs w:val="28"/>
         </w:rPr>
-        <w:t xml:space="preserve"> Долгосрочная стратегия применяется как некоторыми частными инвесторами,  так и управляющими   компаниями.  Как правило, стратегии эти применяют для больших сумм в управлении. И причина  этого проста – для того чтобы управлять большими деньгами нужен специальный подход.  Частота торговли должна быть не очень высокой иначе транзакционные издержки будут сильно ухудшать прибыльность. Для долгосрочной стратегии  важно более качество сделок, чем их количество.  Другим ключевым требованием для  долгосрочной торговли  является  выбор инструментов торговли. Если в торговле используют большие деньги, то крупные приказы на покупку  и продажи</w:t>
+        <w:t xml:space="preserve"> с</w:t>
+      </w:r>
+      <w:r>
+        <w:rPr>
+          <w:rFonts w:ascii="Times New Roman" w:hAnsi="Times New Roman" w:cs="Times New Roman"/>
+          <w:sz w:val="28"/>
+          <w:szCs w:val="28"/>
+        </w:rPr>
+        <w:t>о</w:t>
+      </w:r>
+      <w:r>
+        <w:rPr>
+          <w:rFonts w:ascii="Times New Roman" w:hAnsi="Times New Roman" w:cs="Times New Roman"/>
+          <w:sz w:val="28"/>
+          <w:szCs w:val="28"/>
+        </w:rPr>
+        <w:t xml:space="preserve"> средним удержанием позиции от одной недели и </w:t>
+      </w:r>
+      <w:r>
+        <w:rPr>
+          <w:rFonts w:ascii="Times New Roman" w:hAnsi="Times New Roman" w:cs="Times New Roman"/>
+          <w:sz w:val="28"/>
+          <w:szCs w:val="28"/>
+        </w:rPr>
+        <w:t>больше</w:t>
+      </w:r>
+      <w:r>
+        <w:rPr>
+          <w:rFonts w:ascii="Times New Roman" w:hAnsi="Times New Roman" w:cs="Times New Roman"/>
+          <w:sz w:val="28"/>
+          <w:szCs w:val="28"/>
+        </w:rPr>
+        <w:t>.</w:t>
+      </w:r>
+      <w:r>
+        <w:rPr>
+          <w:rFonts w:ascii="Times New Roman" w:hAnsi="Times New Roman" w:cs="Times New Roman"/>
+          <w:sz w:val="28"/>
+          <w:szCs w:val="28"/>
+        </w:rPr>
+        <w:t xml:space="preserve"> </w:t>
+      </w:r>
+      <w:r>
+        <w:rPr>
+          <w:rFonts w:ascii="Times New Roman" w:hAnsi="Times New Roman" w:cs="Times New Roman"/>
+          <w:sz w:val="28"/>
+          <w:szCs w:val="28"/>
+        </w:rPr>
+        <w:t xml:space="preserve"> Долгосрочная стратегия применяется как некоторыми частными инвесторами,  так и управляющими   компаниями.  Как правило, стратегии эти применяют для больших сумм в управлении. И причина  этого проста – для того чтобы управлять большими деньгами нужен специальный подход.  Частота торговли должна быть не очень высокой иначе транзакционные издержки будут сильно ухудшать прибыльность. Для долгосрочной стратегии  важно более качество сделок, чем их количество.  Другим ключевым требованием для  долгосрочной торговли  является  выбор инструментов торговли. Если в торговле используют большие деньги, то крупные приказы на покупку  и продаж</w:t>
+      </w:r>
+      <w:r>
+        <w:rPr>
+          <w:rFonts w:ascii="Times New Roman" w:hAnsi="Times New Roman" w:cs="Times New Roman"/>
+          <w:sz w:val="28"/>
+          <w:szCs w:val="28"/>
+        </w:rPr>
+        <w:t xml:space="preserve">у </w:t>
       </w:r>
       <w:r>
         <w:rPr>
@@ -5615,7 +5671,23 @@
           <w:sz w:val="28"/>
           <w:szCs w:val="28"/>
         </w:rPr>
-        <w:t>.  Этим требованием соответствуют инструменты с высокой ликвидностью. Для крупного приказа важен такой элемент как проскальзывание.  Проскальзывание показывает</w:t>
+        <w:t xml:space="preserve">.  Этим требованием соответствуют инструменты с высокой ликвидностью. Для крупного </w:t>
+      </w:r>
+      <w:r>
+        <w:rPr>
+          <w:rFonts w:ascii="Times New Roman" w:hAnsi="Times New Roman" w:cs="Times New Roman"/>
+          <w:sz w:val="28"/>
+          <w:szCs w:val="28"/>
+        </w:rPr>
+        <w:t xml:space="preserve">рыночного </w:t>
+      </w:r>
+      <w:r>
+        <w:rPr>
+          <w:rFonts w:ascii="Times New Roman" w:hAnsi="Times New Roman" w:cs="Times New Roman"/>
+          <w:sz w:val="28"/>
+          <w:szCs w:val="28"/>
+        </w:rPr>
+        <w:t>приказа важен такой элемент как проскальзывание.  Проскальзывание показывает</w:t>
       </w:r>
       <w:r>
         <w:rPr>
@@ -5710,7 +5782,23 @@
           <w:sz w:val="28"/>
           <w:szCs w:val="28"/>
         </w:rPr>
-        <w:t xml:space="preserve"> фундаментальный анализ.  В нашем исследовании станем на место частного трейдера, желающего торговать долгосрочно. Наиболее часто долгосрочная торговля  является вариантом трендследящих  систем.  Такие системы зарабатывают на трендовых движениях, которые случаются не часто, однако амплитуда  таких трендов позволяет хорошо заработать. Поэтому очень важно не пропустить трендовое движение для инвестора. Лучшим вариантом будет механическая торговая система.  За основную  идею можно взять простое определение    тренда через использование  индикатора</w:t>
+        <w:t xml:space="preserve"> фундаментальный анализ.  В нашем исследовании станем на место частного трейдера, желающего торговать долгосрочно. Наиболее часто долгосрочная торговля  является вариантом тренд</w:t>
+      </w:r>
+      <w:r>
+        <w:rPr>
+          <w:rFonts w:ascii="Times New Roman" w:hAnsi="Times New Roman" w:cs="Times New Roman"/>
+          <w:sz w:val="28"/>
+          <w:szCs w:val="28"/>
+        </w:rPr>
+        <w:t xml:space="preserve"> </w:t>
+      </w:r>
+      <w:r>
+        <w:rPr>
+          <w:rFonts w:ascii="Times New Roman" w:hAnsi="Times New Roman" w:cs="Times New Roman"/>
+          <w:sz w:val="28"/>
+          <w:szCs w:val="28"/>
+        </w:rPr>
+        <w:t>следящих  систем.  Такие системы зарабатывают на трендовых движениях, которые случаются не часто, однако амплитуда  таких трендов позволяет хорошо заработать. Поэтому очень важно не пропустить трендовое движение для инвестора. Лучшим вариантом будет механическая торговая система.  За основную  идею можно взять простое определение    тренда через использование  индикатора</w:t>
       </w:r>
       <w:r>
         <w:rPr>
@@ -5726,7 +5814,7 @@
           <w:sz w:val="28"/>
           <w:szCs w:val="28"/>
         </w:rPr>
-        <w:t xml:space="preserve"> скользящей.  Скользящая средняя естественно запаздывает за движением цены, но у нее есть главное преимущество  - обобщение.  Это усредненный показатель цены за заданный </w:t>
+        <w:t xml:space="preserve"> скользящей.  Скользящая средняя естественно запаздывает за движением цены, но у нее есть главное </w:t>
       </w:r>
       <w:r>
         <w:rPr>
@@ -5735,7 +5823,7 @@
           <w:szCs w:val="28"/>
         </w:rPr>
         <w:lastRenderedPageBreak/>
-        <w:t xml:space="preserve">период времени.  Ценовые движения сложны по  своей структуре, но  в основе их лежат волновые движения спроса и  предложения. Сложность финансовых  рынков состоит в </w:t>
+        <w:t xml:space="preserve">преимущество  - обобщение.  Это усредненный показатель цены за заданный период времени.  Ценовые движения сложны по  своей структуре, но  в основе их лежат волновые движения спроса и  предложения. Сложность финансовых  рынков состоит в </w:t>
       </w:r>
       <w:r>
         <w:rPr>
@@ -5791,7 +5879,23 @@
           <w:sz w:val="28"/>
           <w:szCs w:val="28"/>
         </w:rPr>
-        <w:t xml:space="preserve"> Это высокочастотный  ценовой шум. На часовом интервали работают более крупные </w:t>
+        <w:t xml:space="preserve"> Это высокочастотный  ц</w:t>
+      </w:r>
+      <w:r>
+        <w:rPr>
+          <w:rFonts w:ascii="Times New Roman" w:hAnsi="Times New Roman" w:cs="Times New Roman"/>
+          <w:sz w:val="28"/>
+          <w:szCs w:val="28"/>
+        </w:rPr>
+        <w:t xml:space="preserve">еновой шум. На часовом интервале </w:t>
+      </w:r>
+      <w:r>
+        <w:rPr>
+          <w:rFonts w:ascii="Times New Roman" w:hAnsi="Times New Roman" w:cs="Times New Roman"/>
+          <w:sz w:val="28"/>
+          <w:szCs w:val="28"/>
+        </w:rPr>
+        <w:t xml:space="preserve"> работают более крупные </w:t>
       </w:r>
       <w:r>
         <w:rPr>
@@ -5807,7 +5911,23 @@
           <w:sz w:val="28"/>
           <w:szCs w:val="28"/>
         </w:rPr>
-        <w:t xml:space="preserve"> и они создают свои волны спроса и предложения. На дневном и недельном интервале  работают крупные инвесторы, и они  массивными приказами долго влияют на цену инструмента.  Если сложить вместе все описанные варианты волн ценовых движений на разных таймфреймах</w:t>
+        <w:t xml:space="preserve"> и они создают свои волны спроса и предложения. На дневном и недельном интерва</w:t>
+      </w:r>
+      <w:r>
+        <w:rPr>
+          <w:rFonts w:ascii="Times New Roman" w:hAnsi="Times New Roman" w:cs="Times New Roman"/>
+          <w:sz w:val="28"/>
+          <w:szCs w:val="28"/>
+        </w:rPr>
+        <w:t xml:space="preserve">ле  работают крупные инвесторы, </w:t>
+      </w:r>
+      <w:r>
+        <w:rPr>
+          <w:rFonts w:ascii="Times New Roman" w:hAnsi="Times New Roman" w:cs="Times New Roman"/>
+          <w:sz w:val="28"/>
+          <w:szCs w:val="28"/>
+        </w:rPr>
+        <w:t>и они  массивными приказами долго влияют на цену инструмента.  Если сложить вместе все описанные варианты волн ценовых движений на разных таймфреймах</w:t>
       </w:r>
       <w:r>
         <w:rPr>
@@ -5823,7 +5943,23 @@
           <w:sz w:val="28"/>
           <w:szCs w:val="28"/>
         </w:rPr>
-        <w:t xml:space="preserve"> то получим сложную динамическую структуру – финансовый рынок.  Поэтому важно выбрать свой траймфрейм.  И проводить исследования именно в нем. Для долгосрочной торговли чаще применяют дневной период для исследований и торговли.  Если взять дневные колебания торгового  инструмента и использовать средние скользящие, то  можно добиться  положительного результата.  Для этого подойдет даже простая торговая система, но с точными параметрами. Для долгосрочной торговли  используют различные методы исследований. И один из них – спектральный анализ ценовых  колебаний. По сути это попытка найти среди различных колебаний цены наиболее сильные и устойчивые.  Например,  проводился спектральный анализ дневных колебаний валютной пары евродоллара. И результат получился  такой</w:t>
+        <w:t xml:space="preserve"> то получим сложную динамическую структуру – финансовый рынок.  Поэтому важно выбрать свой траймфрейм.  И проводить исследования именно в нем. Для долгосрочной торговли чаще применяют дневной период для исследований и торговли.  Если взять дневные колебания торгового  инструмента и использовать средние скользящие, то  можно добиться  положительного результата.  Для этого подойдет даже простая торговая система, но с точными параметрами. Для долгосрочной торговли  используют различные методы исследований. И один из них – спектральный анализ ценовых  колебаний. По сути это попытка найти среди различных колебаний цены наиболее сильные и устойчивые.  Например,  проводился спектральный анализ дневных кол</w:t>
+      </w:r>
+      <w:r>
+        <w:rPr>
+          <w:rFonts w:ascii="Times New Roman" w:hAnsi="Times New Roman" w:cs="Times New Roman"/>
+          <w:sz w:val="28"/>
+          <w:szCs w:val="28"/>
+        </w:rPr>
+        <w:t>ебаний валютной пары евродоллар</w:t>
+      </w:r>
+      <w:r>
+        <w:rPr>
+          <w:rFonts w:ascii="Times New Roman" w:hAnsi="Times New Roman" w:cs="Times New Roman"/>
+          <w:sz w:val="28"/>
+          <w:szCs w:val="28"/>
+        </w:rPr>
+        <w:t>. И результат получился  такой</w:t>
       </w:r>
       <w:r>
         <w:rPr>
@@ -5976,7 +6112,39 @@
           <w:sz w:val="28"/>
           <w:szCs w:val="28"/>
         </w:rPr>
-        <w:t xml:space="preserve"> какие колебания в цене наиболее устойчивые и  мощные.  Как видно  на Рисунке 9 наиболее сильные колебания валютной пары  евродоллар приходятся на периоды  около 28, 35,55 и 107 дней.   Можно взять за основу индикатор средней скользящей и использовать найденные значения для периода  индикатора.  Средние скользящие будут определять ценовые волны с заданным периодом и это можно использовать как торговый сигнал .  Существует простая, но эффективная торговая система  основанная на двух средних скользящих.  Она использует  факт пересечения средних скользящих как сигнал трендового движения. Нужно только правильно подобрать периоды усреднения. Наиболее часто используют периоды 5 и 20 дней для усреднения. Рассмотрим  такую торговую систему.</w:t>
+        <w:t xml:space="preserve"> какие колебания в цене наиболее устойчивые и  мощные.  Как видно  на Рисунке 9 наиболее сильные колебания валютной пары  евродоллар приходятся на периоды  около 28, 35,55 и 107 дней.   Можно взять за основу индикатор средней скользящей и использовать найденные значения для периода  индикатора.  Средние скользящие будут определять ценовые волны с заданным периодом и это можно использовать как торговый сигнал</w:t>
+      </w:r>
+      <w:r>
+        <w:rPr>
+          <w:rFonts w:ascii="Times New Roman" w:hAnsi="Times New Roman" w:cs="Times New Roman"/>
+          <w:sz w:val="28"/>
+          <w:szCs w:val="28"/>
+        </w:rPr>
+        <w:t>.</w:t>
+      </w:r>
+      <w:r>
+        <w:rPr>
+          <w:rFonts w:ascii="Times New Roman" w:hAnsi="Times New Roman" w:cs="Times New Roman"/>
+          <w:sz w:val="28"/>
+          <w:szCs w:val="28"/>
+        </w:rPr>
+        <w:t xml:space="preserve">  Существует простая, но эффективная торговая </w:t>
+      </w:r>
+      <w:r>
+        <w:rPr>
+          <w:rFonts w:ascii="Times New Roman" w:hAnsi="Times New Roman" w:cs="Times New Roman"/>
+          <w:sz w:val="28"/>
+          <w:szCs w:val="28"/>
+        </w:rPr>
+        <w:t>система,</w:t>
+      </w:r>
+      <w:r>
+        <w:rPr>
+          <w:rFonts w:ascii="Times New Roman" w:hAnsi="Times New Roman" w:cs="Times New Roman"/>
+          <w:sz w:val="28"/>
+          <w:szCs w:val="28"/>
+        </w:rPr>
+        <w:t xml:space="preserve">  основанная на двух средних скользящих.  Она использует  факт пересечения средних скользящих как сигнал трендового движения. Нужно только правильно подобрать периоды усреднения. Наиболее часто используют периоды 5 и 20 дней для усреднения. Рассмотрим  такую торговую систему.</w:t>
       </w:r>
     </w:p>
     <w:p>
@@ -6241,7 +6409,23 @@
           <w:sz w:val="28"/>
           <w:szCs w:val="28"/>
         </w:rPr>
-        <w:t>(красная линия) стала выше медленной средней скользящей (синя линия) и после пересечения была открыта  длинная позиция.</w:t>
+        <w:t xml:space="preserve">(красная линия) стала выше медленной средней скользящей (синя линия) и после пересечения </w:t>
+      </w:r>
+      <w:r>
+        <w:rPr>
+          <w:rFonts w:ascii="Times New Roman" w:hAnsi="Times New Roman" w:cs="Times New Roman"/>
+          <w:sz w:val="28"/>
+          <w:szCs w:val="28"/>
+        </w:rPr>
+        <w:t>будет</w:t>
+      </w:r>
+      <w:r>
+        <w:rPr>
+          <w:rFonts w:ascii="Times New Roman" w:hAnsi="Times New Roman" w:cs="Times New Roman"/>
+          <w:sz w:val="28"/>
+          <w:szCs w:val="28"/>
+        </w:rPr>
+        <w:t xml:space="preserve"> открыта  длинная позиция.</w:t>
       </w:r>
     </w:p>
     <w:p>
@@ -6442,7 +6626,23 @@
           <w:szCs w:val="28"/>
         </w:rPr>
         <w:lastRenderedPageBreak/>
-        <w:t>Быстрая средняя скользящая (красная линия) стала ниже медленной средней скользящей (синя линия) и после пересечения была закрыта  длинная позиция.</w:t>
+        <w:t xml:space="preserve">Быстрая средняя скользящая (красная линия) стала ниже медленной средней скользящей (синя линия) и после пересечения </w:t>
+      </w:r>
+      <w:r>
+        <w:rPr>
+          <w:rFonts w:ascii="Times New Roman" w:hAnsi="Times New Roman" w:cs="Times New Roman"/>
+          <w:sz w:val="28"/>
+          <w:szCs w:val="28"/>
+        </w:rPr>
+        <w:t>будет</w:t>
+      </w:r>
+      <w:r>
+        <w:rPr>
+          <w:rFonts w:ascii="Times New Roman" w:hAnsi="Times New Roman" w:cs="Times New Roman"/>
+          <w:sz w:val="28"/>
+          <w:szCs w:val="28"/>
+        </w:rPr>
+        <w:t xml:space="preserve"> закрыта  длинная позиция.</w:t>
       </w:r>
     </w:p>
     <w:bookmarkEnd w:id="20"/>
@@ -6592,7 +6792,23 @@
           <w:sz w:val="28"/>
           <w:szCs w:val="28"/>
         </w:rPr>
-        <w:t>Быстрая средняя скользящая (красная линия) стала ниже  медленной средней скользящей (синя линия) и после пересечения была открыта  короткая  позиция.</w:t>
+        <w:t xml:space="preserve">Быстрая средняя скользящая (красная линия) стала ниже  медленной средней скользящей (синя линия) и после пересечения </w:t>
+      </w:r>
+      <w:r>
+        <w:rPr>
+          <w:rFonts w:ascii="Times New Roman" w:hAnsi="Times New Roman" w:cs="Times New Roman"/>
+          <w:sz w:val="28"/>
+          <w:szCs w:val="28"/>
+        </w:rPr>
+        <w:t>будет</w:t>
+      </w:r>
+      <w:r>
+        <w:rPr>
+          <w:rFonts w:ascii="Times New Roman" w:hAnsi="Times New Roman" w:cs="Times New Roman"/>
+          <w:sz w:val="28"/>
+          <w:szCs w:val="28"/>
+        </w:rPr>
+        <w:t xml:space="preserve"> открыта  короткая  позиция.</w:t>
       </w:r>
     </w:p>
     <w:p>
@@ -6610,7 +6826,15 @@
           <w:sz w:val="28"/>
           <w:szCs w:val="28"/>
         </w:rPr>
-        <w:t>2.</w:t>
+        <w:t>4</w:t>
+      </w:r>
+      <w:r>
+        <w:rPr>
+          <w:rFonts w:ascii="Times New Roman" w:hAnsi="Times New Roman" w:cs="Times New Roman"/>
+          <w:sz w:val="28"/>
+          <w:szCs w:val="28"/>
+        </w:rPr>
+        <w:t>.</w:t>
       </w:r>
       <w:r>
         <w:rPr>
@@ -6762,7 +6986,23 @@
           <w:sz w:val="28"/>
           <w:szCs w:val="28"/>
         </w:rPr>
-        <w:t>Быстрая средняя скользящая (красная линия) стала выше  медленной средней скользящей (синя линия) и после пересечения была закрыта  короткая  позиция.</w:t>
+        <w:t xml:space="preserve">Быстрая средняя скользящая (красная линия) стала выше  медленной средней скользящей (синя линия) и после пересечения </w:t>
+      </w:r>
+      <w:r>
+        <w:rPr>
+          <w:rFonts w:ascii="Times New Roman" w:hAnsi="Times New Roman" w:cs="Times New Roman"/>
+          <w:sz w:val="28"/>
+          <w:szCs w:val="28"/>
+        </w:rPr>
+        <w:t xml:space="preserve">будет </w:t>
+      </w:r>
+      <w:r>
+        <w:rPr>
+          <w:rFonts w:ascii="Times New Roman" w:hAnsi="Times New Roman" w:cs="Times New Roman"/>
+          <w:sz w:val="28"/>
+          <w:szCs w:val="28"/>
+        </w:rPr>
+        <w:t xml:space="preserve"> закрыта  короткая  позиция.</w:t>
       </w:r>
     </w:p>
     <w:p>
@@ -6820,7 +7060,23 @@
           <w:sz w:val="28"/>
           <w:szCs w:val="28"/>
         </w:rPr>
-        <w:t xml:space="preserve"> Эта торговая система является реверсной и это означает что она все время в рынке.  Поэтому ключевым моментом является выбор правильного размера позиции. Стоп-приказа  не существует, потому что система реверсная.  Выходить можно только по торговому сигналу, а не по достижению уровня стоп-лосса.  Это  касается и тейк-профита.</w:t>
+        <w:t xml:space="preserve"> Эта торговая система является реверсной и это означает что она все время в рынке.  Поэтому ключевым моментом является выбор правильного размера позиции. Стоп-приказа  не </w:t>
+      </w:r>
+      <w:r>
+        <w:rPr>
+          <w:rFonts w:ascii="Times New Roman" w:hAnsi="Times New Roman" w:cs="Times New Roman"/>
+          <w:sz w:val="28"/>
+          <w:szCs w:val="28"/>
+        </w:rPr>
+        <w:t>применяют</w:t>
+      </w:r>
+      <w:r>
+        <w:rPr>
+          <w:rFonts w:ascii="Times New Roman" w:hAnsi="Times New Roman" w:cs="Times New Roman"/>
+          <w:sz w:val="28"/>
+          <w:szCs w:val="28"/>
+        </w:rPr>
+        <w:t>, потому что система реверсная.  Выходить можно только по торговому сигналу, а не по достижению уровня стоп-лосса.  Это  касается и тейк-профита.</w:t>
       </w:r>
     </w:p>
     <w:p>
@@ -6910,15 +7166,31 @@
           <w:sz w:val="28"/>
           <w:szCs w:val="28"/>
         </w:rPr>
-        <w:t xml:space="preserve"> на очень </w:t>
-      </w:r>
-      <w:r>
-        <w:rPr>
-          <w:rFonts w:ascii="Times New Roman" w:hAnsi="Times New Roman" w:cs="Times New Roman"/>
-          <w:sz w:val="28"/>
-          <w:szCs w:val="28"/>
-        </w:rPr>
-        <w:t xml:space="preserve"> ликвидном инструменте валютного рынка, на валютной паре </w:t>
+        <w:t xml:space="preserve"> на </w:t>
+      </w:r>
+      <w:r>
+        <w:rPr>
+          <w:rFonts w:ascii="Times New Roman" w:hAnsi="Times New Roman" w:cs="Times New Roman"/>
+          <w:sz w:val="28"/>
+          <w:szCs w:val="28"/>
+        </w:rPr>
+        <w:t>ликвид</w:t>
+      </w:r>
+      <w:r>
+        <w:rPr>
+          <w:rFonts w:ascii="Times New Roman" w:hAnsi="Times New Roman" w:cs="Times New Roman"/>
+          <w:sz w:val="28"/>
+          <w:szCs w:val="28"/>
+        </w:rPr>
+        <w:t xml:space="preserve">ном инструменте валютного рынка - </w:t>
+      </w:r>
+      <w:r>
+        <w:rPr>
+          <w:rFonts w:ascii="Times New Roman" w:hAnsi="Times New Roman" w:cs="Times New Roman"/>
+          <w:sz w:val="28"/>
+          <w:szCs w:val="28"/>
+        </w:rPr>
+        <w:t xml:space="preserve"> на валютной паре </w:t>
       </w:r>
       <w:r>
         <w:rPr>
@@ -7407,7 +7679,23 @@
           <w:sz w:val="28"/>
           <w:szCs w:val="28"/>
         </w:rPr>
-        <w:t xml:space="preserve">Красная линия регрессии медленно растет.  Важно то, что график счета растет медленно, но очень стабильно.  Риски, которые берет на себя система очень маленькие.   Это одна из немногих систем, которые  имеют такую стабильность эквити. Количество сделок небольшое, но их качество достаточно высокое.  А это хорошо подходит для торговли крупными суммами на ликвидном  рынке.  Распределение доходности сделок такое. </w:t>
+        <w:t xml:space="preserve">Красная линия регрессии медленно растет.  Важно то, что график счета растет медленно, но очень стабильно.  Риски, которые берет на себя система очень маленькие.   Это одна из немногих систем, которые  имеют такую стабильность </w:t>
+      </w:r>
+      <w:r>
+        <w:rPr>
+          <w:rFonts w:ascii="Times New Roman" w:hAnsi="Times New Roman" w:cs="Times New Roman"/>
+          <w:sz w:val="28"/>
+          <w:szCs w:val="28"/>
+        </w:rPr>
+        <w:t>роста</w:t>
+      </w:r>
+      <w:r>
+        <w:rPr>
+          <w:rFonts w:ascii="Times New Roman" w:hAnsi="Times New Roman" w:cs="Times New Roman"/>
+          <w:sz w:val="28"/>
+          <w:szCs w:val="28"/>
+        </w:rPr>
+        <w:t xml:space="preserve">. Количество сделок небольшое, но их качество достаточно высокое.  А это хорошо подходит для торговли крупными суммами на ликвидном  рынке.  Распределение доходности сделок такое. </w:t>
       </w:r>
     </w:p>
     <w:p>
@@ -7496,7 +7784,15 @@
           <w:szCs w:val="28"/>
         </w:rPr>
         <w:lastRenderedPageBreak/>
-        <w:t>Тут можно наблюдать несколько другую картину.  Широкий диапазон прибыльных сделок от 1% до 15% и небольшой диапазон  отрицательных сделок говорят, что система имеет трендовый характер.  Однако в отличии</w:t>
+        <w:t>Тут можно наблюдать несколько другую картину.  Широкий диапазон прибыльных сделок от 1% до 15% и небольшой диапазон  отрицательных сделок говорят, что система имеет трендовый характер.  Однако в отличи</w:t>
+      </w:r>
+      <w:r>
+        <w:rPr>
+          <w:rFonts w:ascii="Times New Roman" w:hAnsi="Times New Roman" w:cs="Times New Roman"/>
+          <w:sz w:val="28"/>
+          <w:szCs w:val="28"/>
+        </w:rPr>
+        <w:t>е</w:t>
       </w:r>
       <w:r>
         <w:rPr>
@@ -7683,7 +7979,23 @@
           <w:sz w:val="28"/>
           <w:szCs w:val="28"/>
         </w:rPr>
-        <w:t xml:space="preserve">пар </w:t>
+        <w:t>пар</w:t>
+      </w:r>
+      <w:r>
+        <w:rPr>
+          <w:rFonts w:ascii="Times New Roman" w:hAnsi="Times New Roman" w:cs="Times New Roman"/>
+          <w:sz w:val="28"/>
+          <w:szCs w:val="28"/>
+        </w:rPr>
+        <w:t>а</w:t>
+      </w:r>
+      <w:r>
+        <w:rPr>
+          <w:rFonts w:ascii="Times New Roman" w:hAnsi="Times New Roman" w:cs="Times New Roman"/>
+          <w:sz w:val="28"/>
+          <w:szCs w:val="28"/>
+        </w:rPr>
+        <w:t xml:space="preserve"> </w:t>
       </w:r>
       <w:r>
         <w:rPr>
@@ -7741,6 +8053,14 @@
           <w:szCs w:val="28"/>
         </w:rPr>
         <w:t xml:space="preserve"> вверху</w:t>
+      </w:r>
+      <w:r>
+        <w:rPr>
+          <w:rFonts w:ascii="Times New Roman" w:hAnsi="Times New Roman" w:cs="Times New Roman"/>
+          <w:sz w:val="28"/>
+          <w:szCs w:val="28"/>
+        </w:rPr>
+        <w:t xml:space="preserve"> на Рисунок 14 </w:t>
       </w:r>
       <w:r>
         <w:rPr>
@@ -7952,16 +8272,31 @@
           <w:rFonts w:ascii="Times New Roman" w:hAnsi="Times New Roman" w:cs="Times New Roman"/>
           <w:sz w:val="28"/>
           <w:szCs w:val="28"/>
-          <w:lang w:val="en-US"/>
-        </w:rPr>
-      </w:pPr>
-      <w:r>
-        <w:rPr>
-          <w:rFonts w:ascii="Times New Roman" w:hAnsi="Times New Roman" w:cs="Times New Roman"/>
-          <w:sz w:val="28"/>
-          <w:szCs w:val="28"/>
-        </w:rPr>
-        <w:t xml:space="preserve">При мер долгосрочной торговой системы показывает возможности, которые  возникают для инвесторов. Доходности получаются умеренными, но при этом риски не высокие и стратегия позволяет работать с большими суммами. </w:t>
+        </w:rPr>
+      </w:pPr>
+      <w:r>
+        <w:rPr>
+          <w:rFonts w:ascii="Times New Roman" w:hAnsi="Times New Roman" w:cs="Times New Roman"/>
+          <w:sz w:val="28"/>
+          <w:szCs w:val="28"/>
+        </w:rPr>
+        <w:t xml:space="preserve">При мер </w:t>
+      </w:r>
+      <w:r>
+        <w:rPr>
+          <w:rFonts w:ascii="Times New Roman" w:hAnsi="Times New Roman" w:cs="Times New Roman"/>
+          <w:sz w:val="28"/>
+          <w:szCs w:val="28"/>
+        </w:rPr>
+        <w:t xml:space="preserve">этой </w:t>
+      </w:r>
+      <w:r>
+        <w:rPr>
+          <w:rFonts w:ascii="Times New Roman" w:hAnsi="Times New Roman" w:cs="Times New Roman"/>
+          <w:sz w:val="28"/>
+          <w:szCs w:val="28"/>
+        </w:rPr>
+        <w:t xml:space="preserve">долгосрочной торговой системы показывает возможности, которые  возникают для инвесторов. Доходности получаются умеренными, но при этом риски не высокие и стратегия позволяет работать с большими суммами. </w:t>
       </w:r>
     </w:p>
     <w:p>
@@ -8007,15 +8342,79 @@
           <w:sz w:val="28"/>
           <w:szCs w:val="28"/>
         </w:rPr>
-        <w:t>Циклы очень распространены в природе.  Сама жизнь  на нашей планете развивается  циклически,  сменяются циклы времен года, циклы жизни организмов, циклы развития целых обществ. Есть так же рыночные циклы.  Но базовый цикл  это астрономический цикл. Все устройство Вселенной построено на циклах, планеты движутся циклически вокруг Солнца, солнечная система циклически движется вокруг  Млечного Пути и так далее. В микромире так же  электроны движутся вокруг ядер атомов и  много- много других примеров.  Самый  простой пример – человек. Вся жизнь человека это циклы сна и бодрствования.  Другими словами все существование  мира и человека в частности  подчинено циклам. А раз так, то очень сложно переоценить влияние циклов и в жизни человека.  Объектом  исследований многих ученых стал рынок.  И  стало ясно, что существуют рыночные циклы, циклы по которым развивается экономика.  Было открыто множество рыночных циклов,</w:t>
-      </w:r>
-      <w:r>
-        <w:rPr>
-          <w:rFonts w:ascii="Times New Roman" w:hAnsi="Times New Roman" w:cs="Times New Roman"/>
-          <w:sz w:val="28"/>
-          <w:szCs w:val="28"/>
-        </w:rPr>
-        <w:t xml:space="preserve"> от циклов  Китчина, протяженностью циклов 3-4 года до  циклов Кондратьева, протяженностью  45-60 лет.  Многие из этих циклов  применяют в своем анализе аналитики, использующие фундаментальный анализ. Инвесторы, особенно долгосрочные, внимательно следят за экономическими циклами для успешного инвестирования.  Яркий пример долгосрочного инвестора – Уоррен Баффет. Очередной  долгосрочный цикл  Кондратьева начался в 1981-83 годах. Это совпало с  началом активного развития компании  Уоррена  - </w:t>
+        <w:t>Циклы очень распространены в природе.  Сама жизнь  на нашей планете развивается  циклически,  сменяются циклы времен года, циклы жизни организмов, циклы развития целых обществ. Есть так же рыночные циклы.  Но базовый цикл  это астрономический цикл. Все устройство Вселенной построено на циклах, планеты движутся циклически вокруг Солнца, солнечная система циклически движется вокруг  Млечного Пути и так далее. В микромире так же  электроны движутся вокруг ядер атомов и  много- много других примеров.  Самый  простой пример – человек. Вся жизнь человека это циклы сна и бодрствования.  Другими словами</w:t>
+      </w:r>
+      <w:r>
+        <w:rPr>
+          <w:rFonts w:ascii="Times New Roman" w:hAnsi="Times New Roman" w:cs="Times New Roman"/>
+          <w:sz w:val="28"/>
+          <w:szCs w:val="28"/>
+        </w:rPr>
+        <w:t xml:space="preserve">, </w:t>
+      </w:r>
+      <w:r>
+        <w:rPr>
+          <w:rFonts w:ascii="Times New Roman" w:hAnsi="Times New Roman" w:cs="Times New Roman"/>
+          <w:sz w:val="28"/>
+          <w:szCs w:val="28"/>
+        </w:rPr>
+        <w:t xml:space="preserve"> все существование  мира и человека в частности</w:t>
+      </w:r>
+      <w:r>
+        <w:rPr>
+          <w:rFonts w:ascii="Times New Roman" w:hAnsi="Times New Roman" w:cs="Times New Roman"/>
+          <w:sz w:val="28"/>
+          <w:szCs w:val="28"/>
+        </w:rPr>
+        <w:t>,</w:t>
+      </w:r>
+      <w:r>
+        <w:rPr>
+          <w:rFonts w:ascii="Times New Roman" w:hAnsi="Times New Roman" w:cs="Times New Roman"/>
+          <w:sz w:val="28"/>
+          <w:szCs w:val="28"/>
+        </w:rPr>
+        <w:t xml:space="preserve">  подчинено циклам. А раз так, то очень сложно переоценить влияние циклов и в жизни человека.  Объектом  исследований многих ученых стал рынок.  И  стало ясно, что существуют рыночные циклы, циклы по которым развивается экономика.  Было открыто множество рыночных циклов,</w:t>
+      </w:r>
+      <w:r>
+        <w:rPr>
+          <w:rFonts w:ascii="Times New Roman" w:hAnsi="Times New Roman" w:cs="Times New Roman"/>
+          <w:sz w:val="28"/>
+          <w:szCs w:val="28"/>
+        </w:rPr>
+        <w:t xml:space="preserve"> от циклов  Китчина, протяженностью </w:t>
+      </w:r>
+      <w:r>
+        <w:rPr>
+          <w:rFonts w:ascii="Times New Roman" w:hAnsi="Times New Roman" w:cs="Times New Roman"/>
+          <w:sz w:val="28"/>
+          <w:szCs w:val="28"/>
+        </w:rPr>
+        <w:t xml:space="preserve"> </w:t>
+      </w:r>
+      <w:r>
+        <w:rPr>
+          <w:rFonts w:ascii="Times New Roman" w:hAnsi="Times New Roman" w:cs="Times New Roman"/>
+          <w:sz w:val="28"/>
+          <w:szCs w:val="28"/>
+        </w:rPr>
+        <w:t>3-4 года до  циклов Кондратьева, протяженностью  45-60 лет.  Многие из этих циклов  применяют в своем анализе аналитики, использующие фундаментальный анализ. Инвесторы, особенно долгосрочные, внимательно следят за экономическими циклами для успешного инвестирования.  Яркий пример долгосрочного инвестора – Уоррен Баффет. Очередной  долгосрочный цикл</w:t>
+      </w:r>
+      <w:r>
+        <w:rPr>
+          <w:rFonts w:ascii="Times New Roman" w:hAnsi="Times New Roman" w:cs="Times New Roman"/>
+          <w:sz w:val="28"/>
+          <w:szCs w:val="28"/>
+        </w:rPr>
+        <w:t>а</w:t>
+      </w:r>
+      <w:r>
+        <w:rPr>
+          <w:rFonts w:ascii="Times New Roman" w:hAnsi="Times New Roman" w:cs="Times New Roman"/>
+          <w:sz w:val="28"/>
+          <w:szCs w:val="28"/>
+        </w:rPr>
+        <w:t xml:space="preserve">  Кондратьева начался в 1981-83 годах. Это совпало с  началом активного развития компании  Уоррена  - </w:t>
       </w:r>
       <w:r>
         <w:rPr>
@@ -8031,7 +8430,55 @@
           <w:sz w:val="28"/>
           <w:szCs w:val="28"/>
         </w:rPr>
-        <w:t xml:space="preserve">. Вероятно, стратегия Уоррена  покупать и не продавать акции принесла ему долгосрочный успех еще и потому, что  это совпало с очередным мощным циклом роста Кондратьева.   Однако есть стратегии, которые позволяют извлекать выгоды из циклов и для более  краткосрочного стиля  торговли.   </w:t>
+        <w:t xml:space="preserve">. Вероятно, стратегия Уоррена  покупать и не продавать акции принесла ему долгосрочный успех еще и потому, что  это совпало с очередным мощным циклом роста Кондратьева.   Однако есть стратегии, которые позволяют извлекать выгоды из циклов и </w:t>
+      </w:r>
+      <w:r>
+        <w:rPr>
+          <w:rFonts w:ascii="Times New Roman" w:hAnsi="Times New Roman" w:cs="Times New Roman"/>
+          <w:sz w:val="28"/>
+          <w:szCs w:val="28"/>
+        </w:rPr>
+        <w:t xml:space="preserve">при </w:t>
+      </w:r>
+      <w:r>
+        <w:rPr>
+          <w:rFonts w:ascii="Times New Roman" w:hAnsi="Times New Roman" w:cs="Times New Roman"/>
+          <w:sz w:val="28"/>
+          <w:szCs w:val="28"/>
+        </w:rPr>
+        <w:t xml:space="preserve">  краткосрочно</w:t>
+      </w:r>
+      <w:r>
+        <w:rPr>
+          <w:rFonts w:ascii="Times New Roman" w:hAnsi="Times New Roman" w:cs="Times New Roman"/>
+          <w:sz w:val="28"/>
+          <w:szCs w:val="28"/>
+        </w:rPr>
+        <w:t xml:space="preserve">м </w:t>
+      </w:r>
+      <w:r>
+        <w:rPr>
+          <w:rFonts w:ascii="Times New Roman" w:hAnsi="Times New Roman" w:cs="Times New Roman"/>
+          <w:sz w:val="28"/>
+          <w:szCs w:val="28"/>
+        </w:rPr>
+        <w:t xml:space="preserve"> стил</w:t>
+      </w:r>
+      <w:r>
+        <w:rPr>
+          <w:rFonts w:ascii="Times New Roman" w:hAnsi="Times New Roman" w:cs="Times New Roman"/>
+          <w:sz w:val="28"/>
+          <w:szCs w:val="28"/>
+        </w:rPr>
+        <w:t>е</w:t>
+      </w:r>
+      <w:r>
+        <w:rPr>
+          <w:rFonts w:ascii="Times New Roman" w:hAnsi="Times New Roman" w:cs="Times New Roman"/>
+          <w:sz w:val="28"/>
+          <w:szCs w:val="28"/>
+        </w:rPr>
+        <w:t xml:space="preserve">  торговли.   </w:t>
       </w:r>
     </w:p>
     <w:p>
@@ -8088,7 +8535,39 @@
           <w:sz w:val="28"/>
           <w:szCs w:val="28"/>
         </w:rPr>
-        <w:t xml:space="preserve">За основу  торговой системы взят базовый цикл на нашей планете – лунный цикл. Вращение спутника Земли создает  цикл со средней продолжительностью около 29 дней.  Попытка обнаружить  связь между лунными циклами и рыночными циклами применяется давно. </w:t>
+        <w:t xml:space="preserve">За основу  торговой системы взят базовый цикл на нашей планете – лунный цикл. Вращение </w:t>
+      </w:r>
+      <w:r>
+        <w:rPr>
+          <w:rFonts w:ascii="Times New Roman" w:hAnsi="Times New Roman" w:cs="Times New Roman"/>
+          <w:sz w:val="28"/>
+          <w:szCs w:val="28"/>
+        </w:rPr>
+        <w:t xml:space="preserve">Луны вокруг </w:t>
+      </w:r>
+      <w:r>
+        <w:rPr>
+          <w:rFonts w:ascii="Times New Roman" w:hAnsi="Times New Roman" w:cs="Times New Roman"/>
+          <w:sz w:val="28"/>
+          <w:szCs w:val="28"/>
+        </w:rPr>
+        <w:t xml:space="preserve"> Земли создает  цикл со средней продолжительностью около 29 дней.  Попытка обнаружить  связь между лунными циклами и рыночными циклами применя</w:t>
+      </w:r>
+      <w:r>
+        <w:rPr>
+          <w:rFonts w:ascii="Times New Roman" w:hAnsi="Times New Roman" w:cs="Times New Roman"/>
+          <w:sz w:val="28"/>
+          <w:szCs w:val="28"/>
+        </w:rPr>
+        <w:t xml:space="preserve">лась </w:t>
+      </w:r>
+      <w:r>
+        <w:rPr>
+          <w:rFonts w:ascii="Times New Roman" w:hAnsi="Times New Roman" w:cs="Times New Roman"/>
+          <w:sz w:val="28"/>
+          <w:szCs w:val="28"/>
+        </w:rPr>
+        <w:t xml:space="preserve"> давно. </w:t>
       </w:r>
       <w:r>
         <w:rPr>
@@ -8229,7 +8708,55 @@
           <w:sz w:val="28"/>
           <w:szCs w:val="28"/>
         </w:rPr>
-        <w:t xml:space="preserve">Система достаточно проста, но имею  хорошее математическое обоснование.  Вход в длинную позицию происходит  точно в день полнолуния.  А выход из позиции происходит  в день новолуния. За основу взят алгоритм определения  фаз Луны, который сам по себе весьма непростой. </w:t>
+        <w:t>Система достаточно проста, но име</w:t>
+      </w:r>
+      <w:r>
+        <w:rPr>
+          <w:rFonts w:ascii="Times New Roman" w:hAnsi="Times New Roman" w:cs="Times New Roman"/>
+          <w:sz w:val="28"/>
+          <w:szCs w:val="28"/>
+        </w:rPr>
+        <w:t>ет</w:t>
+      </w:r>
+      <w:r>
+        <w:rPr>
+          <w:rFonts w:ascii="Times New Roman" w:hAnsi="Times New Roman" w:cs="Times New Roman"/>
+          <w:sz w:val="28"/>
+          <w:szCs w:val="28"/>
+        </w:rPr>
+        <w:t xml:space="preserve">  хорошее математическое обоснование.  Вход в длинную позицию происходит  точно в день полнолуния.  А выход из </w:t>
+      </w:r>
+      <w:r>
+        <w:rPr>
+          <w:rFonts w:ascii="Times New Roman" w:hAnsi="Times New Roman" w:cs="Times New Roman"/>
+          <w:sz w:val="28"/>
+          <w:szCs w:val="28"/>
+        </w:rPr>
+        <w:t xml:space="preserve">длинной </w:t>
+      </w:r>
+      <w:r>
+        <w:rPr>
+          <w:rFonts w:ascii="Times New Roman" w:hAnsi="Times New Roman" w:cs="Times New Roman"/>
+          <w:sz w:val="28"/>
+          <w:szCs w:val="28"/>
+        </w:rPr>
+        <w:t xml:space="preserve">позиции происходит  в день новолуния. </w:t>
+      </w:r>
+      <w:r>
+        <w:rPr>
+          <w:rFonts w:ascii="Times New Roman" w:hAnsi="Times New Roman" w:cs="Times New Roman"/>
+          <w:sz w:val="28"/>
+          <w:szCs w:val="28"/>
+        </w:rPr>
+        <w:t xml:space="preserve">Короткие позиции не применяются. </w:t>
+      </w:r>
+      <w:r>
+        <w:rPr>
+          <w:rFonts w:ascii="Times New Roman" w:hAnsi="Times New Roman" w:cs="Times New Roman"/>
+          <w:sz w:val="28"/>
+          <w:szCs w:val="28"/>
+        </w:rPr>
+        <w:t xml:space="preserve">За основу взят алгоритм определения  фаз Луны, который сам по себе весьма непростой. </w:t>
       </w:r>
     </w:p>
     <w:p>
@@ -8834,6 +9361,7 @@
           <w:szCs w:val="16"/>
           <w:lang w:val="en-US"/>
         </w:rPr>
+        <w:lastRenderedPageBreak/>
         <w:t xml:space="preserve">  M1 := M1 + ( 0.00001236 * T3 );</w:t>
       </w:r>
     </w:p>
@@ -8855,7 +9383,6 @@
           <w:szCs w:val="16"/>
           <w:lang w:val="en-US"/>
         </w:rPr>
-        <w:lastRenderedPageBreak/>
         <w:t xml:space="preserve">  B1 := K0 * 0.08519585128;</w:t>
       </w:r>
     </w:p>
@@ -9202,6 +9729,7 @@
           <w:b/>
           <w:sz w:val="16"/>
           <w:szCs w:val="16"/>
+          <w:lang w:val="en-US"/>
         </w:rPr>
       </w:pPr>
       <w:r>
@@ -9220,6 +9748,7 @@
           <w:b/>
           <w:sz w:val="16"/>
           <w:szCs w:val="16"/>
+          <w:lang w:val="en-US"/>
         </w:rPr>
         <w:t>F := F - ( 0.0051 * Sin( M5 + M6 ) );</w:t>
       </w:r>
@@ -9231,6 +9760,7 @@
           <w:b/>
           <w:sz w:val="16"/>
           <w:szCs w:val="16"/>
+          <w:lang w:val="en-US"/>
         </w:rPr>
       </w:pPr>
       <w:r>
@@ -9239,6 +9769,7 @@
           <w:b/>
           <w:sz w:val="16"/>
           <w:szCs w:val="16"/>
+          <w:lang w:val="en-US"/>
         </w:rPr>
         <w:t xml:space="preserve">    F := F + ( 0.0021 * Sin( 2 * M5 ) );</w:t>
       </w:r>
@@ -9481,6 +10012,7 @@
           <w:b/>
           <w:sz w:val="16"/>
           <w:szCs w:val="16"/>
+          <w:lang w:val="en-US"/>
         </w:rPr>
       </w:pPr>
       <w:r>
@@ -9499,6 +10031,7 @@
           <w:b/>
           <w:sz w:val="16"/>
           <w:szCs w:val="16"/>
+          <w:lang w:val="en-US"/>
         </w:rPr>
         <w:t>U := ( not U );</w:t>
       </w:r>
@@ -9510,6 +10043,7 @@
           <w:b/>
           <w:sz w:val="16"/>
           <w:szCs w:val="16"/>
+          <w:lang w:val="en-US"/>
         </w:rPr>
       </w:pPr>
       <w:r>
@@ -9518,6 +10052,7 @@
           <w:b/>
           <w:sz w:val="16"/>
           <w:szCs w:val="16"/>
+          <w:lang w:val="en-US"/>
         </w:rPr>
         <w:t xml:space="preserve">  end;</w:t>
       </w:r>
@@ -9529,6 +10064,7 @@
           <w:b/>
           <w:sz w:val="16"/>
           <w:szCs w:val="16"/>
+          <w:lang w:val="en-US"/>
         </w:rPr>
       </w:pPr>
       <w:r>
@@ -9537,6 +10073,7 @@
           <w:b/>
           <w:sz w:val="16"/>
           <w:szCs w:val="16"/>
+          <w:lang w:val="en-US"/>
         </w:rPr>
         <w:t>end;</w:t>
       </w:r>
@@ -9548,6 +10085,7 @@
           <w:rFonts w:ascii="Times New Roman" w:hAnsi="Times New Roman" w:cs="Times New Roman"/>
           <w:sz w:val="28"/>
           <w:szCs w:val="28"/>
+          <w:lang w:val="en-US"/>
         </w:rPr>
       </w:pPr>
     </w:p>
@@ -9643,23 +10181,79 @@
           <w:sz w:val="28"/>
           <w:szCs w:val="28"/>
         </w:rPr>
-        <w:t xml:space="preserve">- приказов не </w:t>
-      </w:r>
-      <w:r>
-        <w:rPr>
-          <w:rFonts w:ascii="Times New Roman" w:hAnsi="Times New Roman" w:cs="Times New Roman"/>
-          <w:sz w:val="28"/>
-          <w:szCs w:val="28"/>
-        </w:rPr>
-        <w:t>применяется,</w:t>
-      </w:r>
-      <w:r>
-        <w:rPr>
-          <w:rFonts w:ascii="Times New Roman" w:hAnsi="Times New Roman" w:cs="Times New Roman"/>
-          <w:sz w:val="28"/>
-          <w:szCs w:val="28"/>
-        </w:rPr>
-        <w:t xml:space="preserve"> как и тейк-профитов. Единственный способ регулировать уровень риска - это оптимальный размер позиции. В тестировании    применяется   размер позиции равный  60% от депозита.  Спрэды стандартные, </w:t>
+        <w:t>–</w:t>
+      </w:r>
+      <w:r>
+        <w:rPr>
+          <w:rFonts w:ascii="Times New Roman" w:hAnsi="Times New Roman" w:cs="Times New Roman"/>
+          <w:sz w:val="28"/>
+          <w:szCs w:val="28"/>
+        </w:rPr>
+        <w:t xml:space="preserve"> приказ</w:t>
+      </w:r>
+      <w:r>
+        <w:rPr>
+          <w:rFonts w:ascii="Times New Roman" w:hAnsi="Times New Roman" w:cs="Times New Roman"/>
+          <w:sz w:val="28"/>
+          <w:szCs w:val="28"/>
+        </w:rPr>
+        <w:t xml:space="preserve">ы </w:t>
+      </w:r>
+      <w:r>
+        <w:rPr>
+          <w:rFonts w:ascii="Times New Roman" w:hAnsi="Times New Roman" w:cs="Times New Roman"/>
+          <w:sz w:val="28"/>
+          <w:szCs w:val="28"/>
+        </w:rPr>
+        <w:t xml:space="preserve"> не </w:t>
+      </w:r>
+      <w:r>
+        <w:rPr>
+          <w:rFonts w:ascii="Times New Roman" w:hAnsi="Times New Roman" w:cs="Times New Roman"/>
+          <w:sz w:val="28"/>
+          <w:szCs w:val="28"/>
+        </w:rPr>
+        <w:t>применя</w:t>
+      </w:r>
+      <w:r>
+        <w:rPr>
+          <w:rFonts w:ascii="Times New Roman" w:hAnsi="Times New Roman" w:cs="Times New Roman"/>
+          <w:sz w:val="28"/>
+          <w:szCs w:val="28"/>
+        </w:rPr>
+        <w:t>ю</w:t>
+      </w:r>
+      <w:r>
+        <w:rPr>
+          <w:rFonts w:ascii="Times New Roman" w:hAnsi="Times New Roman" w:cs="Times New Roman"/>
+          <w:sz w:val="28"/>
+          <w:szCs w:val="28"/>
+        </w:rPr>
+        <w:t>тся,</w:t>
+      </w:r>
+      <w:r>
+        <w:rPr>
+          <w:rFonts w:ascii="Times New Roman" w:hAnsi="Times New Roman" w:cs="Times New Roman"/>
+          <w:sz w:val="28"/>
+          <w:szCs w:val="28"/>
+        </w:rPr>
+        <w:t xml:space="preserve"> как и тейк-профит</w:t>
+      </w:r>
+      <w:r>
+        <w:rPr>
+          <w:rFonts w:ascii="Times New Roman" w:hAnsi="Times New Roman" w:cs="Times New Roman"/>
+          <w:sz w:val="28"/>
+          <w:szCs w:val="28"/>
+        </w:rPr>
+        <w:t>ы</w:t>
+      </w:r>
+      <w:r>
+        <w:rPr>
+          <w:rFonts w:ascii="Times New Roman" w:hAnsi="Times New Roman" w:cs="Times New Roman"/>
+          <w:sz w:val="28"/>
+          <w:szCs w:val="28"/>
+        </w:rPr>
+        <w:t xml:space="preserve">. Единственный способ регулировать уровень риска - это оптимальный размер позиции. В тестировании    применяется   размер позиции равный  60% от депозита.  Спрэды стандартные, </w:t>
       </w:r>
       <w:r>
         <w:rPr>
@@ -9871,15 +10465,71 @@
           <w:sz w:val="28"/>
           <w:szCs w:val="28"/>
         </w:rPr>
-        <w:t xml:space="preserve">График счета на Рисунок  16   весьма  привлекательный .  Система торгуется очень близко с своей линии регрессии </w:t>
-      </w:r>
-      <w:r>
-        <w:rPr>
-          <w:rFonts w:ascii="Times New Roman" w:hAnsi="Times New Roman" w:cs="Times New Roman"/>
-          <w:sz w:val="28"/>
-          <w:szCs w:val="28"/>
-        </w:rPr>
-        <w:t xml:space="preserve">. Это показатель высокой плавности   роста прибыли.  Количество сделок небольшое – 148. Средняя сделка длятся  </w:t>
+        <w:t>График счета на Рисунок  16   весьма  привлекательный</w:t>
+      </w:r>
+      <w:r>
+        <w:rPr>
+          <w:rFonts w:ascii="Times New Roman" w:hAnsi="Times New Roman" w:cs="Times New Roman"/>
+          <w:sz w:val="28"/>
+          <w:szCs w:val="28"/>
+        </w:rPr>
+        <w:t>.</w:t>
+      </w:r>
+      <w:r>
+        <w:rPr>
+          <w:rFonts w:ascii="Times New Roman" w:hAnsi="Times New Roman" w:cs="Times New Roman"/>
+          <w:sz w:val="28"/>
+          <w:szCs w:val="28"/>
+        </w:rPr>
+        <w:t xml:space="preserve">  Система торгуется очень близко </w:t>
+      </w:r>
+      <w:r>
+        <w:rPr>
+          <w:rFonts w:ascii="Times New Roman" w:hAnsi="Times New Roman" w:cs="Times New Roman"/>
+          <w:sz w:val="28"/>
+          <w:szCs w:val="28"/>
+        </w:rPr>
+        <w:t xml:space="preserve">к </w:t>
+      </w:r>
+      <w:r>
+        <w:rPr>
+          <w:rFonts w:ascii="Times New Roman" w:hAnsi="Times New Roman" w:cs="Times New Roman"/>
+          <w:sz w:val="28"/>
+          <w:szCs w:val="28"/>
+        </w:rPr>
+        <w:t xml:space="preserve"> своей линии регрессии</w:t>
+      </w:r>
+      <w:r>
+        <w:rPr>
+          <w:rFonts w:ascii="Times New Roman" w:hAnsi="Times New Roman" w:cs="Times New Roman"/>
+          <w:sz w:val="28"/>
+          <w:szCs w:val="28"/>
+        </w:rPr>
+        <w:t>.</w:t>
+      </w:r>
+      <w:r>
+        <w:rPr>
+          <w:rFonts w:ascii="Times New Roman" w:hAnsi="Times New Roman" w:cs="Times New Roman"/>
+          <w:sz w:val="28"/>
+          <w:szCs w:val="28"/>
+        </w:rPr>
+        <w:t xml:space="preserve"> Это показатель высокой плавности   роста прибыли.  Количество сделок небольшое – 148. Средняя сделка дл</w:t>
+      </w:r>
+      <w:r>
+        <w:rPr>
+          <w:rFonts w:ascii="Times New Roman" w:hAnsi="Times New Roman" w:cs="Times New Roman"/>
+          <w:sz w:val="28"/>
+          <w:szCs w:val="28"/>
+        </w:rPr>
+        <w:t>и</w:t>
+      </w:r>
+      <w:r>
+        <w:rPr>
+          <w:rFonts w:ascii="Times New Roman" w:hAnsi="Times New Roman" w:cs="Times New Roman"/>
+          <w:sz w:val="28"/>
+          <w:szCs w:val="28"/>
+        </w:rPr>
+        <w:t xml:space="preserve">тся  </w:t>
       </w:r>
       <w:r>
         <w:rPr>
@@ -9888,7 +10538,71 @@
           <w:szCs w:val="28"/>
         </w:rPr>
         <w:lastRenderedPageBreak/>
-        <w:t>13 дней, это связано с половиной лунного цикла.  Другими словами в среднем два раза в месяц происходит сделка.  Система  бывает права в 62% случаев, это хороший показатель.  Особенно если учесть что средний выигрыш, приблизительно равен среднему проигрышу.  Если точнее, то средний выигрыш больше среднего проигрыша в 1,05 раза. Система имеет хороший запас устойчивости. Это  видно из того что в нулях  эта торговая система будет  при 50%  выигрыша.  Система очень хорошо сглаживает сильные движения инструмента.  Мощное падение евро во время ипотечного кризиса  было успешно сглажено торговой системой. Нет резких просадок, все растет плавно и уверенно.  Конечно, есть периоды, когда система  долго не зарабатывает, но при этом она и не теряет капитал.  Рассмотрим распределение сделок на Рисунок 17.</w:t>
+        <w:t>13 дней, это связано с половиной лунного цикла.  Другими словами</w:t>
+      </w:r>
+      <w:r>
+        <w:rPr>
+          <w:rFonts w:ascii="Times New Roman" w:hAnsi="Times New Roman" w:cs="Times New Roman"/>
+          <w:sz w:val="28"/>
+          <w:szCs w:val="28"/>
+        </w:rPr>
+        <w:t>,</w:t>
+      </w:r>
+      <w:r>
+        <w:rPr>
+          <w:rFonts w:ascii="Times New Roman" w:hAnsi="Times New Roman" w:cs="Times New Roman"/>
+          <w:sz w:val="28"/>
+          <w:szCs w:val="28"/>
+        </w:rPr>
+        <w:t xml:space="preserve"> в среднем</w:t>
+      </w:r>
+      <w:r>
+        <w:rPr>
+          <w:rFonts w:ascii="Times New Roman" w:hAnsi="Times New Roman" w:cs="Times New Roman"/>
+          <w:sz w:val="28"/>
+          <w:szCs w:val="28"/>
+        </w:rPr>
+        <w:t>,</w:t>
+      </w:r>
+      <w:r>
+        <w:rPr>
+          <w:rFonts w:ascii="Times New Roman" w:hAnsi="Times New Roman" w:cs="Times New Roman"/>
+          <w:sz w:val="28"/>
+          <w:szCs w:val="28"/>
+        </w:rPr>
+        <w:t xml:space="preserve"> два раза в месяц происходит сделка.  Система  бывает права в 62% случаев, это хороший показатель.  Особенно если учесть что средний выигрыш, приблизительно равен среднему проигрышу.  Если точнее, то средний выигрыш больше среднего проигрыша в 1,05 раза. Система имеет хороший запас устойчивости. Это  видно из того что в нулях  эта торговая система будет  при </w:t>
+      </w:r>
+      <w:r>
+        <w:rPr>
+          <w:rFonts w:ascii="Times New Roman" w:hAnsi="Times New Roman" w:cs="Times New Roman"/>
+          <w:sz w:val="28"/>
+          <w:szCs w:val="28"/>
+        </w:rPr>
+        <w:t xml:space="preserve"> </w:t>
+      </w:r>
+      <w:r>
+        <w:rPr>
+          <w:rFonts w:ascii="Times New Roman" w:hAnsi="Times New Roman" w:cs="Times New Roman"/>
+          <w:sz w:val="28"/>
+          <w:szCs w:val="28"/>
+        </w:rPr>
+        <w:t xml:space="preserve">50%  выигрыша.  Система очень хорошо сглаживает сильные движения </w:t>
+      </w:r>
+      <w:r>
+        <w:rPr>
+          <w:rFonts w:ascii="Times New Roman" w:hAnsi="Times New Roman" w:cs="Times New Roman"/>
+          <w:sz w:val="28"/>
+          <w:szCs w:val="28"/>
+        </w:rPr>
+        <w:t xml:space="preserve">торгового </w:t>
+      </w:r>
+      <w:r>
+        <w:rPr>
+          <w:rFonts w:ascii="Times New Roman" w:hAnsi="Times New Roman" w:cs="Times New Roman"/>
+          <w:sz w:val="28"/>
+          <w:szCs w:val="28"/>
+        </w:rPr>
+        <w:t>инструмента.  Мощное падение евро во время ипотечного кризиса  было успешно сглажено торговой системой. Нет резких просадок, все растет плавно и уверенно.  Конечно, есть периоды, когда система  долго не зарабатывает, но при этом она и не теряет капитал.  Рассмотрим распределение сделок на Рисунок 17.</w:t>
       </w:r>
     </w:p>
     <w:p>
@@ -10017,7 +10731,23 @@
           <w:sz w:val="28"/>
           <w:szCs w:val="28"/>
         </w:rPr>
-        <w:t>Так же эта торговая система хорошо показала себя на товарном рынке.</w:t>
+        <w:t>Так же эта торговая система хорошо показала себя</w:t>
+      </w:r>
+      <w:r>
+        <w:rPr>
+          <w:rFonts w:ascii="Times New Roman" w:hAnsi="Times New Roman" w:cs="Times New Roman"/>
+          <w:sz w:val="28"/>
+          <w:szCs w:val="28"/>
+        </w:rPr>
+        <w:t xml:space="preserve"> и </w:t>
+      </w:r>
+      <w:r>
+        <w:rPr>
+          <w:rFonts w:ascii="Times New Roman" w:hAnsi="Times New Roman" w:cs="Times New Roman"/>
+          <w:sz w:val="28"/>
+          <w:szCs w:val="28"/>
+        </w:rPr>
+        <w:t xml:space="preserve"> на товарном рынке.</w:t>
       </w:r>
     </w:p>
     <w:p>
@@ -10170,15 +10900,63 @@
           <w:sz w:val="28"/>
           <w:szCs w:val="28"/>
         </w:rPr>
-        <w:t>На Рисунок 18 результат так же положителен.  Отклонение от регрессионной линии больше, чем не евродолларе, но все же плавность роста прибыли  хорошая. Так же видны сглаживания резких движений инструмента. Особенно в 2011 году.  Есть  некоторое снижение эффективности с 2011 года.</w:t>
-      </w:r>
-      <w:r>
-        <w:rPr>
-          <w:rFonts w:ascii="Times New Roman" w:hAnsi="Times New Roman" w:cs="Times New Roman"/>
-          <w:sz w:val="28"/>
-          <w:szCs w:val="28"/>
-        </w:rPr>
-        <w:t xml:space="preserve"> Количество сделок небольшое – 98.  Процент выигрышных сделок 58%.  Это меньше чем при тесте на евро. Однако средняя прибыльная сделка на 33% больше по величине средней убыточной сделки.  То есть их соотношение  равно 1,33. Торговая система будет в нуле при  выигрышах  в 43% случаев. То есть имеем запас прочности    торговой системы.  Средняя прибыльная сделка равна +3,73%.  Это говорит о</w:t>
+        <w:t>На Рисунок 18 результат так же положителен.  Отклонение от регрессионной линии больше, чем не евродолларе, но все же плавность роста прибыли  хорошая. Так же видны сглаживания резких движений</w:t>
+      </w:r>
+      <w:r>
+        <w:rPr>
+          <w:rFonts w:ascii="Times New Roman" w:hAnsi="Times New Roman" w:cs="Times New Roman"/>
+          <w:sz w:val="28"/>
+          <w:szCs w:val="28"/>
+        </w:rPr>
+        <w:t xml:space="preserve"> торгового </w:t>
+      </w:r>
+      <w:r>
+        <w:rPr>
+          <w:rFonts w:ascii="Times New Roman" w:hAnsi="Times New Roman" w:cs="Times New Roman"/>
+          <w:sz w:val="28"/>
+          <w:szCs w:val="28"/>
+        </w:rPr>
+        <w:t xml:space="preserve"> инструмента. Особенно в 2011 году.  Есть  некоторое снижение эффективности с 2011 года.</w:t>
+      </w:r>
+      <w:r>
+        <w:rPr>
+          <w:rFonts w:ascii="Times New Roman" w:hAnsi="Times New Roman" w:cs="Times New Roman"/>
+          <w:sz w:val="28"/>
+          <w:szCs w:val="28"/>
+        </w:rPr>
+        <w:t xml:space="preserve"> Количество сделок небольшое – 98.  Процент выигрышных сделок 58%.  Это меньше чем при тесте на евро</w:t>
+      </w:r>
+      <w:r>
+        <w:rPr>
+          <w:rFonts w:ascii="Times New Roman" w:hAnsi="Times New Roman" w:cs="Times New Roman"/>
+          <w:sz w:val="28"/>
+          <w:szCs w:val="28"/>
+        </w:rPr>
+        <w:t>долларе</w:t>
+      </w:r>
+      <w:r>
+        <w:rPr>
+          <w:rFonts w:ascii="Times New Roman" w:hAnsi="Times New Roman" w:cs="Times New Roman"/>
+          <w:sz w:val="28"/>
+          <w:szCs w:val="28"/>
+        </w:rPr>
+        <w:t xml:space="preserve">. Однако средняя прибыльная сделка на 33% больше по величине средней убыточной сделки.  То есть их соотношение  равно 1,33. Торговая система будет в нуле при  выигрышах  в 43% случаев. То есть имеем </w:t>
+      </w:r>
+      <w:r>
+        <w:rPr>
+          <w:rFonts w:ascii="Times New Roman" w:hAnsi="Times New Roman" w:cs="Times New Roman"/>
+          <w:sz w:val="28"/>
+          <w:szCs w:val="28"/>
+        </w:rPr>
+        <w:t xml:space="preserve">хороший </w:t>
+      </w:r>
+      <w:r>
+        <w:rPr>
+          <w:rFonts w:ascii="Times New Roman" w:hAnsi="Times New Roman" w:cs="Times New Roman"/>
+          <w:sz w:val="28"/>
+          <w:szCs w:val="28"/>
+        </w:rPr>
+        <w:t>запас прочности    торговой системы.  Средняя прибыльная сделка равна +3,73%.  Это говорит о</w:t>
       </w:r>
       <w:r>
         <w:rPr>
@@ -10194,7 +10972,23 @@
           <w:sz w:val="28"/>
           <w:szCs w:val="28"/>
         </w:rPr>
-        <w:t xml:space="preserve"> транзакционным  издержкам  в идее спрэда и комиссии брокера. </w:t>
+        <w:t xml:space="preserve"> транзакционным  издержкам  в </w:t>
+      </w:r>
+      <w:r>
+        <w:rPr>
+          <w:rFonts w:ascii="Times New Roman" w:hAnsi="Times New Roman" w:cs="Times New Roman"/>
+          <w:sz w:val="28"/>
+          <w:szCs w:val="28"/>
+        </w:rPr>
+        <w:t>в</w:t>
+      </w:r>
+      <w:r>
+        <w:rPr>
+          <w:rFonts w:ascii="Times New Roman" w:hAnsi="Times New Roman" w:cs="Times New Roman"/>
+          <w:sz w:val="28"/>
+          <w:szCs w:val="28"/>
+        </w:rPr>
+        <w:t xml:space="preserve">иде спрэда и комиссии брокера. </w:t>
       </w:r>
     </w:p>
     <w:p>
@@ -10669,7 +11463,23 @@
           <w:sz w:val="28"/>
           <w:szCs w:val="28"/>
         </w:rPr>
-        <w:t xml:space="preserve">На Рисунок 21 мы видим небольшое преимущество в сделках до 5%.  Но тут есть особенность поведения торговой системы на  рынке нефти. Основное преимущество имеем в сделках до +7,5%.   Именно эти сделки приносят  большую часть прибыли.  На рынке нефти лунная система еще более трендовая по характеру, чем на рынке золота и тем более  валютном рынке. </w:t>
+        <w:t xml:space="preserve">На Рисунок 21 мы видим небольшое преимущество в сделках до 5%.  Но тут есть особенность поведения торговой системы на  рынке нефти. Основное преимущество имеем в сделках до +7,5%.   Именно эти сделки приносят  большую часть прибыли.  На рынке нефти </w:t>
+      </w:r>
+      <w:r>
+        <w:rPr>
+          <w:rFonts w:ascii="Times New Roman" w:hAnsi="Times New Roman" w:cs="Times New Roman"/>
+          <w:sz w:val="28"/>
+          <w:szCs w:val="28"/>
+        </w:rPr>
+        <w:t xml:space="preserve">торговая </w:t>
+      </w:r>
+      <w:r>
+        <w:rPr>
+          <w:rFonts w:ascii="Times New Roman" w:hAnsi="Times New Roman" w:cs="Times New Roman"/>
+          <w:sz w:val="28"/>
+          <w:szCs w:val="28"/>
+        </w:rPr>
+        <w:t xml:space="preserve"> система еще более трендовая по характеру, чем на рынке золота и тем более  валютном рынке. </w:t>
       </w:r>
     </w:p>
     <w:p>
@@ -10778,24 +11588,64 @@
           <w:sz w:val="28"/>
           <w:szCs w:val="28"/>
         </w:rPr>
-        <w:t xml:space="preserve">Видим  на Рисунок  22  периодические покупки (зеленые столбики)  в моменты полнолуния  и продажи (красные столбики ) в моменты новолуния.  </w:t>
-      </w:r>
-    </w:p>
-    <w:p>
-      <w:pPr>
-        <w:rPr>
-          <w:rFonts w:ascii="Times New Roman" w:hAnsi="Times New Roman" w:cs="Times New Roman"/>
-          <w:sz w:val="28"/>
-          <w:szCs w:val="28"/>
-        </w:rPr>
-      </w:pPr>
-      <w:r>
-        <w:rPr>
-          <w:rFonts w:ascii="Times New Roman" w:hAnsi="Times New Roman" w:cs="Times New Roman"/>
-          <w:sz w:val="28"/>
-          <w:szCs w:val="28"/>
-        </w:rPr>
-        <w:t xml:space="preserve">Например сделка </w:t>
+        <w:t>Видим  на Рисунок  22  периодические покупки (зеленые столбики)  в моменты полнолуния  и продажи (красные столбики</w:t>
+      </w:r>
+      <w:r>
+        <w:rPr>
+          <w:rFonts w:ascii="Times New Roman" w:hAnsi="Times New Roman" w:cs="Times New Roman"/>
+          <w:sz w:val="28"/>
+          <w:szCs w:val="28"/>
+        </w:rPr>
+        <w:t>)</w:t>
+      </w:r>
+      <w:r>
+        <w:rPr>
+          <w:rFonts w:ascii="Times New Roman" w:hAnsi="Times New Roman" w:cs="Times New Roman"/>
+          <w:sz w:val="28"/>
+          <w:szCs w:val="28"/>
+        </w:rPr>
+        <w:t xml:space="preserve"> </w:t>
+      </w:r>
+      <w:r>
+        <w:rPr>
+          <w:rFonts w:ascii="Times New Roman" w:hAnsi="Times New Roman" w:cs="Times New Roman"/>
+          <w:sz w:val="28"/>
+          <w:szCs w:val="28"/>
+        </w:rPr>
+        <w:t xml:space="preserve"> </w:t>
+      </w:r>
+      <w:r>
+        <w:rPr>
+          <w:rFonts w:ascii="Times New Roman" w:hAnsi="Times New Roman" w:cs="Times New Roman"/>
+          <w:sz w:val="28"/>
+          <w:szCs w:val="28"/>
+        </w:rPr>
+        <w:t xml:space="preserve">в моменты новолуния.  </w:t>
+      </w:r>
+    </w:p>
+    <w:p>
+      <w:pPr>
+        <w:rPr>
+          <w:rFonts w:ascii="Times New Roman" w:hAnsi="Times New Roman" w:cs="Times New Roman"/>
+          <w:sz w:val="28"/>
+          <w:szCs w:val="28"/>
+        </w:rPr>
+      </w:pPr>
+      <w:r>
+        <w:rPr>
+          <w:rFonts w:ascii="Times New Roman" w:hAnsi="Times New Roman" w:cs="Times New Roman"/>
+          <w:sz w:val="28"/>
+          <w:szCs w:val="28"/>
+        </w:rPr>
+        <w:t>Например,</w:t>
+      </w:r>
+      <w:r>
+        <w:rPr>
+          <w:rFonts w:ascii="Times New Roman" w:hAnsi="Times New Roman" w:cs="Times New Roman"/>
+          <w:sz w:val="28"/>
+          <w:szCs w:val="28"/>
+        </w:rPr>
+        <w:t xml:space="preserve"> сделка </w:t>
       </w:r>
       <w:r>
         <w:rPr>
@@ -10820,7 +11670,15 @@
           <w:sz w:val="28"/>
           <w:szCs w:val="28"/>
         </w:rPr>
-        <w:t xml:space="preserve"> была открыта в момент полнолуния 22 декабря 2012 года .</w:t>
+        <w:t xml:space="preserve"> была открыта в момент полнолуния 22 декабря 2012 года</w:t>
+      </w:r>
+      <w:r>
+        <w:rPr>
+          <w:rFonts w:ascii="Times New Roman" w:hAnsi="Times New Roman" w:cs="Times New Roman"/>
+          <w:sz w:val="28"/>
+          <w:szCs w:val="28"/>
+        </w:rPr>
+        <w:t>.</w:t>
       </w:r>
       <w:r>
         <w:rPr>
@@ -10957,7 +11815,23 @@
           <w:sz w:val="28"/>
           <w:szCs w:val="28"/>
         </w:rPr>
-        <w:t xml:space="preserve">Итак, подведя итоги, можем признать, что циклы имеют сильное влияние не только в природе, но и в торговле в частности.  И это можно успешно использовать. </w:t>
+        <w:t xml:space="preserve">Итак, подведя итоги, можем признать, что циклы имеют сильное влияние не только в природе, но и </w:t>
+      </w:r>
+      <w:r>
+        <w:rPr>
+          <w:rFonts w:ascii="Times New Roman" w:hAnsi="Times New Roman" w:cs="Times New Roman"/>
+          <w:sz w:val="28"/>
+          <w:szCs w:val="28"/>
+        </w:rPr>
+        <w:t xml:space="preserve">на финансовом рынке,  </w:t>
+      </w:r>
+      <w:r>
+        <w:rPr>
+          <w:rFonts w:ascii="Times New Roman" w:hAnsi="Times New Roman" w:cs="Times New Roman"/>
+          <w:sz w:val="28"/>
+          <w:szCs w:val="28"/>
+        </w:rPr>
+        <w:t xml:space="preserve">в частности.  И это можно успешно использовать. </w:t>
       </w:r>
     </w:p>
     <w:p>
@@ -12442,7 +13316,7 @@
 </file>
 
 <file path=customXml/itemProps1.xml><?xml version="1.0" encoding="utf-8"?>
-<ds:datastoreItem xmlns:ds="http://schemas.openxmlformats.org/officeDocument/2006/customXml" ds:itemID="{C9E4B0A6-132C-4F92-B6A6-EAE3FF4D79F7}">
+<ds:datastoreItem xmlns:ds="http://schemas.openxmlformats.org/officeDocument/2006/customXml" ds:itemID="{E2CE3568-CF39-49E9-B624-9B2C4BD43730}">
   <ds:schemaRefs>
     <ds:schemaRef ds:uri="http://schemas.openxmlformats.org/officeDocument/2006/bibliography"/>
   </ds:schemaRefs>

</xml_diff>